<commit_message>
report for assignment 6 added
</commit_message>
<xml_diff>
--- a/OODP Assignment-5 Report.docx
+++ b/OODP Assignment-5 Report.docx
@@ -156,8 +156,10 @@
           <w:sz w:val="40"/>
           <w:szCs w:val="40"/>
         </w:rPr>
-        <w:t>4</w:t>
-      </w:r>
+        <w:t>5</w:t>
+      </w:r>
+      <w:bookmarkStart w:id="0" w:name="_GoBack"/>
+      <w:bookmarkEnd w:id="0"/>
     </w:p>
     <w:p>
       <w:pPr>
@@ -1863,7 +1865,7 @@
           <w:color w:val="auto"/>
         </w:rPr>
       </w:pPr>
-      <w:bookmarkStart w:id="0" w:name="_Toc510460971"/>
+      <w:bookmarkStart w:id="1" w:name="_Toc510460971"/>
       <w:r>
         <w:rPr>
           <w:rFonts w:ascii="Times New Roman" w:hAnsi="Times New Roman" w:cs="Times New Roman"/>
@@ -1873,7 +1875,7 @@
         <w:lastRenderedPageBreak/>
         <w:t>Introduction</w:t>
       </w:r>
-      <w:bookmarkEnd w:id="0"/>
+      <w:bookmarkEnd w:id="1"/>
     </w:p>
     <w:p>
       <w:pPr>
@@ -1908,7 +1910,7 @@
           <w:szCs w:val="22"/>
         </w:rPr>
       </w:pPr>
-      <w:bookmarkStart w:id="1" w:name="_Toc510460972"/>
+      <w:bookmarkStart w:id="2" w:name="_Toc510460972"/>
       <w:r>
         <w:rPr>
           <w:rFonts w:ascii="Times New Roman" w:hAnsi="Times New Roman" w:cs="Times New Roman"/>
@@ -1919,7 +1921,7 @@
         </w:rPr>
         <w:t>Requirements</w:t>
       </w:r>
-      <w:bookmarkEnd w:id="1"/>
+      <w:bookmarkEnd w:id="2"/>
     </w:p>
     <w:p>
       <w:pPr>
@@ -2235,7 +2237,7 @@
           <w:color w:val="auto"/>
         </w:rPr>
       </w:pPr>
-      <w:bookmarkStart w:id="2" w:name="_Toc510460973"/>
+      <w:bookmarkStart w:id="3" w:name="_Toc510460973"/>
       <w:r>
         <w:rPr>
           <w:rFonts w:ascii="Times New Roman" w:hAnsi="Times New Roman" w:cs="Times New Roman"/>
@@ -2245,7 +2247,7 @@
         <w:lastRenderedPageBreak/>
         <w:t>Domain Model</w:t>
       </w:r>
-      <w:bookmarkEnd w:id="2"/>
+      <w:bookmarkEnd w:id="3"/>
     </w:p>
     <w:p>
       <w:pPr>
@@ -3982,7 +3984,7 @@
           <w:color w:val="auto"/>
         </w:rPr>
       </w:pPr>
-      <w:bookmarkStart w:id="3" w:name="_Toc510460974"/>
+      <w:bookmarkStart w:id="4" w:name="_Toc510460974"/>
       <w:r>
         <w:rPr>
           <w:rFonts w:ascii="Times New Roman" w:hAnsi="Times New Roman" w:cs="Times New Roman"/>
@@ -3991,7 +3993,7 @@
         </w:rPr>
         <w:t>Software Design</w:t>
       </w:r>
-      <w:bookmarkEnd w:id="3"/>
+      <w:bookmarkEnd w:id="4"/>
     </w:p>
     <w:p/>
     <w:p>
@@ -4500,7 +4502,7 @@
           <w:color w:val="auto"/>
         </w:rPr>
       </w:pPr>
-      <w:bookmarkStart w:id="4" w:name="_Toc510460975"/>
+      <w:bookmarkStart w:id="5" w:name="_Toc510460975"/>
       <w:r>
         <w:rPr>
           <w:rFonts w:ascii="Times New Roman" w:hAnsi="Times New Roman" w:cs="Times New Roman"/>
@@ -4509,7 +4511,7 @@
         </w:rPr>
         <w:t>Implementation of Java RMI and MVC</w:t>
       </w:r>
-      <w:bookmarkEnd w:id="4"/>
+      <w:bookmarkEnd w:id="5"/>
     </w:p>
     <w:p>
       <w:pPr>
@@ -5037,7 +5039,7 @@
           <w:color w:val="auto"/>
         </w:rPr>
       </w:pPr>
-      <w:bookmarkStart w:id="5" w:name="_Toc510460976"/>
+      <w:bookmarkStart w:id="6" w:name="_Toc510460976"/>
       <w:r>
         <w:rPr>
           <w:rFonts w:ascii="Times New Roman" w:hAnsi="Times New Roman" w:cs="Times New Roman"/>
@@ -5063,7 +5065,7 @@
         </w:rPr>
         <w:t>project</w:t>
       </w:r>
-      <w:bookmarkEnd w:id="5"/>
+      <w:bookmarkEnd w:id="6"/>
     </w:p>
     <w:p>
       <w:pPr>
@@ -5087,7 +5089,7 @@
           <w:color w:val="auto"/>
         </w:rPr>
       </w:pPr>
-      <w:bookmarkStart w:id="6" w:name="_Toc510460977"/>
+      <w:bookmarkStart w:id="7" w:name="_Toc510460977"/>
       <w:proofErr w:type="spellStart"/>
       <w:r>
         <w:rPr>
@@ -5124,7 +5126,7 @@
         </w:rPr>
         <w:t xml:space="preserve"> and Command Pattern</w:t>
       </w:r>
-      <w:bookmarkEnd w:id="6"/>
+      <w:bookmarkEnd w:id="7"/>
     </w:p>
     <w:p/>
     <w:p>
@@ -7577,7 +7579,7 @@
           <w:color w:val="auto"/>
         </w:rPr>
       </w:pPr>
-      <w:bookmarkStart w:id="7" w:name="_Toc510460978"/>
+      <w:bookmarkStart w:id="8" w:name="_Toc510460978"/>
       <w:r>
         <w:rPr>
           <w:rFonts w:ascii="Times New Roman" w:hAnsi="Times New Roman" w:cs="Times New Roman"/>
@@ -7602,7 +7604,7 @@
         </w:rPr>
         <w:t xml:space="preserve"> Pattern</w:t>
       </w:r>
-      <w:bookmarkEnd w:id="7"/>
+      <w:bookmarkEnd w:id="8"/>
     </w:p>
     <w:p>
       <w:pPr>
@@ -8363,7 +8365,7 @@
           <w:color w:val="auto"/>
         </w:rPr>
       </w:pPr>
-      <w:bookmarkStart w:id="8" w:name="_Toc510460979"/>
+      <w:bookmarkStart w:id="9" w:name="_Toc510460979"/>
       <w:r>
         <w:rPr>
           <w:rFonts w:ascii="Times New Roman" w:hAnsi="Times New Roman" w:cs="Times New Roman"/>
@@ -8388,7 +8390,7 @@
         </w:rPr>
         <w:t xml:space="preserve"> Discussion</w:t>
       </w:r>
-      <w:bookmarkEnd w:id="8"/>
+      <w:bookmarkEnd w:id="9"/>
     </w:p>
     <w:p>
       <w:r>
@@ -16633,7 +16635,7 @@
           <w:color w:val="auto"/>
         </w:rPr>
       </w:pPr>
-      <w:bookmarkStart w:id="9" w:name="_Toc510460980"/>
+      <w:bookmarkStart w:id="10" w:name="_Toc510460980"/>
       <w:r>
         <w:rPr>
           <w:rFonts w:ascii="Times New Roman" w:hAnsi="Times New Roman" w:cs="Times New Roman"/>
@@ -17638,7 +17640,7 @@
         </w:rPr>
         <w:t>Sample Runs</w:t>
       </w:r>
-      <w:bookmarkEnd w:id="9"/>
+      <w:bookmarkEnd w:id="10"/>
     </w:p>
     <w:p/>
     <w:p>
@@ -18392,7 +18394,7 @@
           <w:color w:val="auto"/>
         </w:rPr>
       </w:pPr>
-      <w:bookmarkStart w:id="10" w:name="_Toc510460981"/>
+      <w:bookmarkStart w:id="11" w:name="_Toc510460981"/>
       <w:r>
         <w:rPr>
           <w:rFonts w:ascii="Times New Roman" w:hAnsi="Times New Roman" w:cs="Times New Roman"/>
@@ -18401,7 +18403,7 @@
         </w:rPr>
         <w:t>Conclusion</w:t>
       </w:r>
-      <w:bookmarkEnd w:id="10"/>
+      <w:bookmarkEnd w:id="11"/>
     </w:p>
     <w:p/>
     <w:p>
@@ -18770,8 +18772,6 @@
         </w:rPr>
         <w:t>has</w:t>
       </w:r>
-      <w:bookmarkStart w:id="11" w:name="_GoBack"/>
-      <w:bookmarkEnd w:id="11"/>
       <w:r>
         <w:rPr>
           <w:rFonts w:ascii="Times New Roman" w:hAnsi="Times New Roman" w:cs="Times New Roman"/>
@@ -23131,7 +23131,7 @@
 </file>
 
 <file path=customXml/itemProps1.xml><?xml version="1.0" encoding="utf-8"?>
-<ds:datastoreItem xmlns:ds="http://schemas.openxmlformats.org/officeDocument/2006/customXml" ds:itemID="{55100A11-14D8-4848-8020-F1556035D375}">
+<ds:datastoreItem xmlns:ds="http://schemas.openxmlformats.org/officeDocument/2006/customXml" ds:itemID="{FD474306-AD12-4B08-AFBA-D5E61112E2C5}">
   <ds:schemaRefs>
     <ds:schemaRef ds:uri="http://schemas.openxmlformats.org/officeDocument/2006/bibliography"/>
   </ds:schemaRefs>

</xml_diff>